<commit_message>
ADI study Watch code updated
</commit_message>
<xml_diff>
--- a/adi_study_watch/nrf5_sdk_15.2.0/adi_study_watch/doc/PPG_Lcfg.docx
+++ b/adi_study_watch/nrf5_sdk_15.2.0/adi_study_watch/doc/PPG_Lcfg.docx
@@ -1289,13 +1289,15 @@
                 <w:bCs/>
               </w:rPr>
             </w:pPr>
-            <w:r>
-              <w:rPr>
-                <w:b/>
-                <w:bCs/>
-              </w:rPr>
-              <w:t>Res32_1</w:t>
-            </w:r>
+            <w:proofErr w:type="spellStart"/>
+            <w:r>
+              <w:rPr>
+                <w:b/>
+                <w:bCs/>
+              </w:rPr>
+              <w:t>staticAgcRecalTime</w:t>
+            </w:r>
+            <w:proofErr w:type="spellEnd"/>
           </w:p>
         </w:tc>
         <w:tc>
@@ -1304,16 +1306,10 @@
           </w:tcPr>
           <w:p>
             <w:r>
-              <w:t>Reserved(</w:t>
-            </w:r>
-            <w:r>
-              <w:t>uint32_t</w:t>
-            </w:r>
-            <w:r>
-              <w:t>)</w:t>
-            </w:r>
-            <w:r>
-              <w:t xml:space="preserve"> </w:t>
+              <w:t>Time in minutes for static AGC recalibration. Set this value to 0x00 to disable this feature</w:t>
+            </w:r>
+            <w:r>
+              <w:t>.</w:t>
             </w:r>
           </w:p>
         </w:tc>
@@ -2243,6 +2239,7 @@
                 <w:b/>
                 <w:bCs/>
               </w:rPr>
+              <w:lastRenderedPageBreak/>
               <w:t>2</w:t>
             </w:r>
             <w:r>
@@ -2328,11 +2325,7 @@
               <w:pStyle w:val="Default"/>
             </w:pPr>
             <w:r>
-              <w:t xml:space="preserve">Used in dynamic AGC to set the target current </w:t>
-            </w:r>
-            <w:r>
-              <w:lastRenderedPageBreak/>
-              <w:t>percentage during AFE saturation</w:t>
+              <w:t>Used in dynamic AGC to set the target current percentage during AFE saturation</w:t>
             </w:r>
             <w:r>
               <w:t>. It is also used for checking DC level during pulse adjust</w:t>
@@ -2360,7 +2353,6 @@
                 <w:b/>
                 <w:bCs/>
               </w:rPr>
-              <w:lastRenderedPageBreak/>
               <w:t>2</w:t>
             </w:r>
             <w:r>
@@ -3426,6 +3418,7 @@
                 <w:b/>
                 <w:bCs/>
               </w:rPr>
+              <w:lastRenderedPageBreak/>
               <w:t>40</w:t>
             </w:r>
           </w:p>
@@ -3487,11 +3480,7 @@
               <w:t xml:space="preserve">then </w:t>
             </w:r>
             <w:r>
-              <w:t xml:space="preserve">dynamic </w:t>
-            </w:r>
-            <w:r>
-              <w:lastRenderedPageBreak/>
-              <w:t>AGC will</w:t>
+              <w:t>dynamic AGC will</w:t>
             </w:r>
             <w:r>
               <w:t xml:space="preserve"> decrease the power</w:t>
@@ -3539,7 +3528,6 @@
                 <w:b/>
                 <w:bCs/>
               </w:rPr>
-              <w:lastRenderedPageBreak/>
               <w:t>41</w:t>
             </w:r>
           </w:p>
@@ -3745,7 +3733,13 @@
             <w:rPr>
               <w:lang w:val="fr-FR"/>
             </w:rPr>
-            <w:t>3.6.3</w:t>
+            <w:t>3.6.</w:t>
+          </w:r>
+          <w:r>
+            <w:rPr>
+              <w:lang w:val="fr-FR"/>
+            </w:rPr>
+            <w:t>4</w:t>
           </w:r>
         </w:p>
         <w:p>
@@ -3826,29 +3820,15 @@
           <w:r>
             <w:t xml:space="preserve"> of </w:t>
           </w:r>
-          <w:r>
-            <w:fldChar w:fldCharType="begin"/>
-          </w:r>
-          <w:r>
-            <w:instrText xml:space="preserve"> NUMPAGES  \* Arabic  \* MERGEFORMAT </w:instrText>
-          </w:r>
-          <w:r>
-            <w:fldChar w:fldCharType="separate"/>
-          </w:r>
-          <w:r>
-            <w:rPr>
-              <w:b/>
-              <w:noProof/>
-            </w:rPr>
-            <w:t>5</w:t>
-          </w:r>
-          <w:r>
-            <w:rPr>
-              <w:b/>
-              <w:noProof/>
-            </w:rPr>
-            <w:fldChar w:fldCharType="end"/>
-          </w:r>
+          <w:fldSimple w:instr=" NUMPAGES  \* Arabic  \* MERGEFORMAT ">
+            <w:r>
+              <w:rPr>
+                <w:b/>
+                <w:noProof/>
+              </w:rPr>
+              <w:t>5</w:t>
+            </w:r>
+          </w:fldSimple>
         </w:p>
       </w:tc>
     </w:tr>

</xml_diff>